<commit_message>
schee is a mainiac
</commit_message>
<xml_diff>
--- a/Lernjournal.docx
+++ b/Lernjournal.docx
@@ -8,13 +8,8 @@
         <w:ind w:left="360" w:hanging="360"/>
       </w:pPr>
       <w:bookmarkStart w:id="0" w:name="_Toc373508064"/>
-      <w:proofErr w:type="spellStart"/>
-      <w:r>
-        <w:t>üK</w:t>
-      </w:r>
-      <w:proofErr w:type="spellEnd"/>
-      <w:r>
-        <w:t>-Lernjournal</w:t>
+      <w:r>
+        <w:t>üK-Lernjournal</w:t>
       </w:r>
       <w:bookmarkEnd w:id="0"/>
     </w:p>
@@ -172,13 +167,8 @@
             <w:tcW w:w="2406" w:type="dxa"/>
           </w:tcPr>
           <w:p>
-            <w:proofErr w:type="spellStart"/>
-            <w:r>
-              <w:t>Norsonic</w:t>
-            </w:r>
-            <w:proofErr w:type="spellEnd"/>
-            <w:r>
-              <w:t xml:space="preserve"> Brechbühl AG</w:t>
+            <w:r>
+              <w:t>Norsonic Brechbühl AG</w:t>
             </w:r>
           </w:p>
         </w:tc>
@@ -266,15 +256,7 @@
               </w:numPr>
             </w:pPr>
             <w:r>
-              <w:t xml:space="preserve">Eine </w:t>
-            </w:r>
-            <w:proofErr w:type="spellStart"/>
-            <w:r>
-              <w:t>Testapp</w:t>
-            </w:r>
-            <w:proofErr w:type="spellEnd"/>
-            <w:r>
-              <w:t xml:space="preserve"> zum Üben erstellt.</w:t>
+              <w:t>Eine Testapp zum Üben erstellt.</w:t>
             </w:r>
           </w:p>
           <w:p>
@@ -285,13 +267,8 @@
                 <w:numId w:val="15"/>
               </w:numPr>
             </w:pPr>
-            <w:proofErr w:type="spellStart"/>
-            <w:r>
-              <w:t>Enigen</w:t>
-            </w:r>
-            <w:proofErr w:type="spellEnd"/>
-            <w:r>
-              <w:t xml:space="preserve"> Präsentationen zugehört.</w:t>
+            <w:r>
+              <w:t>Enigen Präsentationen zugehört.</w:t>
             </w:r>
           </w:p>
           <w:p>
@@ -303,15 +280,7 @@
               </w:numPr>
             </w:pPr>
             <w:r>
-              <w:t xml:space="preserve">Start der </w:t>
-            </w:r>
-            <w:proofErr w:type="spellStart"/>
-            <w:r>
-              <w:t>Projekapp</w:t>
-            </w:r>
-            <w:proofErr w:type="spellEnd"/>
-            <w:r>
-              <w:t xml:space="preserve"> begonnen:</w:t>
+              <w:t>Start der Projekapp begonnen:</w:t>
             </w:r>
           </w:p>
           <w:p>
@@ -322,13 +291,8 @@
                 <w:numId w:val="14"/>
               </w:numPr>
             </w:pPr>
-            <w:proofErr w:type="spellStart"/>
-            <w:r>
-              <w:t>Mockup</w:t>
-            </w:r>
-            <w:proofErr w:type="spellEnd"/>
-            <w:r>
-              <w:t xml:space="preserve"> gezeichnet</w:t>
+            <w:r>
+              <w:t>Mockup gezeichnet</w:t>
             </w:r>
           </w:p>
           <w:p>
@@ -419,19 +383,19 @@
           </w:tcPr>
           <w:p/>
           <w:p>
-            <w:proofErr w:type="spellStart"/>
-            <w:r>
-              <w:t>AndroidStudio</w:t>
-            </w:r>
-            <w:proofErr w:type="spellEnd"/>
-            <w:r>
-              <w:t xml:space="preserve"> ist von </w:t>
-            </w:r>
-            <w:proofErr w:type="spellStart"/>
+            <w:pPr>
+              <w:pStyle w:val="Listenabsatz"/>
+              <w:numPr>
+                <w:ilvl w:val="0"/>
+                <w:numId w:val="17"/>
+              </w:numPr>
+            </w:pPr>
+            <w:r>
+              <w:t xml:space="preserve">AndroidStudio ist von </w:t>
+            </w:r>
             <w:r>
               <w:t>JetBrains</w:t>
             </w:r>
-            <w:proofErr w:type="spellEnd"/>
           </w:p>
           <w:p/>
           <w:p/>
@@ -529,15 +493,7 @@
               </w:numPr>
             </w:pPr>
             <w:r>
-              <w:t xml:space="preserve">Wir haben mit der Programmierung der der </w:t>
-            </w:r>
-            <w:proofErr w:type="spellStart"/>
-            <w:r>
-              <w:t>AudioGraph</w:t>
-            </w:r>
-            <w:proofErr w:type="spellEnd"/>
-            <w:r>
-              <w:t xml:space="preserve"> App begonnen:</w:t>
+              <w:t>Wir haben mit der Programmierung der der AudioGraph App begonnen:</w:t>
             </w:r>
           </w:p>
           <w:p>
@@ -549,31 +505,7 @@
               </w:numPr>
             </w:pPr>
             <w:r>
-              <w:t xml:space="preserve">Mit Hilfe von </w:t>
-            </w:r>
-            <w:proofErr w:type="spellStart"/>
-            <w:r>
-              <w:t>TarsosDSP</w:t>
-            </w:r>
-            <w:proofErr w:type="spellEnd"/>
-            <w:r>
-              <w:t xml:space="preserve"> den </w:t>
-            </w:r>
-            <w:proofErr w:type="spellStart"/>
-            <w:r>
-              <w:t>audio</w:t>
-            </w:r>
-            <w:proofErr w:type="spellEnd"/>
-            <w:r>
-              <w:t xml:space="preserve"> Pitch des </w:t>
-            </w:r>
-            <w:proofErr w:type="spellStart"/>
-            <w:r>
-              <w:t>Microphones</w:t>
-            </w:r>
-            <w:proofErr w:type="spellEnd"/>
-            <w:r>
-              <w:t xml:space="preserve"> empfangen</w:t>
+              <w:t>Mit Hilfe von TarsosDSP den audio Pitch des Microphones empfangen</w:t>
             </w:r>
           </w:p>
           <w:p>
@@ -585,33 +517,21 @@
               </w:numPr>
             </w:pPr>
             <w:r>
-              <w:t xml:space="preserve">GUI mit </w:t>
-            </w:r>
-            <w:proofErr w:type="spellStart"/>
-            <w:r>
-              <w:t>swipebaren</w:t>
-            </w:r>
-            <w:proofErr w:type="spellEnd"/>
-            <w:r>
-              <w:t xml:space="preserve"> Tabs implementiert</w:t>
+              <w:t>GUI mit swipebaren Tabs implementiert</w:t>
             </w:r>
           </w:p>
           <w:p>
             <w:pPr>
               <w:pStyle w:val="Listenabsatz"/>
               <w:numPr>
-                <w:ilvl w:val="1"/>
+                <w:ilvl w:val="0"/>
                 <w:numId w:val="14"/>
               </w:numPr>
             </w:pPr>
-            <w:bookmarkStart w:id="1" w:name="_GoBack"/>
-            <w:proofErr w:type="spellStart"/>
-            <w:r>
-              <w:t>Adasd</w:t>
-            </w:r>
-            <w:proofErr w:type="spellEnd"/>
+            <w:r>
+              <w:t>Live-Graph</w:t>
+            </w:r>
           </w:p>
-          <w:bookmarkEnd w:id="1"/>
           <w:p>
             <w:pPr>
               <w:pStyle w:val="Listenabsatz"/>
@@ -670,7 +590,44 @@
             </w:tcBorders>
           </w:tcPr>
           <w:p/>
-          <w:p/>
+          <w:p>
+            <w:pPr>
+              <w:pStyle w:val="Listenabsatz"/>
+              <w:numPr>
+                <w:ilvl w:val="0"/>
+                <w:numId w:val="18"/>
+              </w:numPr>
+            </w:pPr>
+            <w:r>
+              <w:t>Tabs müssen mit Fragments realisiert werden.</w:t>
+            </w:r>
+          </w:p>
+          <w:p>
+            <w:pPr>
+              <w:pStyle w:val="Listenabsatz"/>
+              <w:numPr>
+                <w:ilvl w:val="0"/>
+                <w:numId w:val="18"/>
+              </w:numPr>
+            </w:pPr>
+            <w:r>
+              <w:t>Fragments sind keine Activities</w:t>
+            </w:r>
+            <w:bookmarkStart w:id="1" w:name="_GoBack"/>
+            <w:bookmarkEnd w:id="1"/>
+          </w:p>
+          <w:p>
+            <w:pPr>
+              <w:pStyle w:val="Listenabsatz"/>
+              <w:numPr>
+                <w:ilvl w:val="0"/>
+                <w:numId w:val="18"/>
+              </w:numPr>
+            </w:pPr>
+            <w:r>
+              <w:t>Fragements sind nervig</w:t>
+            </w:r>
+          </w:p>
           <w:p/>
           <w:p/>
           <w:p/>
@@ -688,7 +645,6 @@
       <w:r>
         <w:t xml:space="preserve"> Tag: </w:t>
       </w:r>
-      <w:proofErr w:type="spellStart"/>
       <w:r>
         <w:t>dd</w:t>
       </w:r>
@@ -704,7 +660,6 @@
       <w:r>
         <w:t>yyyy</w:t>
       </w:r>
-      <w:proofErr w:type="spellEnd"/>
     </w:p>
     <w:tbl>
       <w:tblPr>
@@ -837,7 +792,6 @@
       <w:r>
         <w:t xml:space="preserve"> Tag: </w:t>
       </w:r>
-      <w:proofErr w:type="spellStart"/>
       <w:r>
         <w:t>dd</w:t>
       </w:r>
@@ -853,7 +807,6 @@
       <w:r>
         <w:t>yyyy</w:t>
       </w:r>
-      <w:proofErr w:type="spellEnd"/>
     </w:p>
     <w:tbl>
       <w:tblPr>
@@ -1000,7 +953,6 @@
       <w:r>
         <w:t xml:space="preserve"> Tag: </w:t>
       </w:r>
-      <w:proofErr w:type="spellStart"/>
       <w:r>
         <w:t>dd</w:t>
       </w:r>
@@ -1016,7 +968,6 @@
       <w:r>
         <w:t>yyyy</w:t>
       </w:r>
-      <w:proofErr w:type="spellEnd"/>
     </w:p>
     <w:tbl>
       <w:tblPr>
@@ -1360,13 +1311,8 @@
       <w:r>
         <w:t xml:space="preserve">im </w:t>
       </w:r>
-      <w:proofErr w:type="spellStart"/>
-      <w:r>
-        <w:t>üK</w:t>
-      </w:r>
-      <w:proofErr w:type="spellEnd"/>
-      <w:r>
-        <w:t xml:space="preserve"> </w:t>
+      <w:r>
+        <w:t xml:space="preserve">üK </w:t>
       </w:r>
       <w:r>
         <w:t>zur</w:t>
@@ -2585,6 +2531,119 @@
     </w:lvl>
   </w:abstractNum>
   <w:abstractNum w:abstractNumId="8" w15:restartNumberingAfterBreak="0">
+    <w:nsid w:val="5B5E6A4B"/>
+    <w:multiLevelType w:val="hybridMultilevel"/>
+    <w:tmpl w:val="2B48CE9E"/>
+    <w:lvl w:ilvl="0" w:tplc="08070001">
+      <w:start w:val="1"/>
+      <w:numFmt w:val="bullet"/>
+      <w:lvlText w:val=""/>
+      <w:lvlJc w:val="left"/>
+      <w:pPr>
+        <w:ind w:left="720" w:hanging="360"/>
+      </w:pPr>
+      <w:rPr>
+        <w:rFonts w:ascii="Symbol" w:hAnsi="Symbol" w:hint="default"/>
+      </w:rPr>
+    </w:lvl>
+    <w:lvl w:ilvl="1" w:tplc="08070003" w:tentative="1">
+      <w:start w:val="1"/>
+      <w:numFmt w:val="bullet"/>
+      <w:lvlText w:val="o"/>
+      <w:lvlJc w:val="left"/>
+      <w:pPr>
+        <w:ind w:left="1440" w:hanging="360"/>
+      </w:pPr>
+      <w:rPr>
+        <w:rFonts w:ascii="Courier New" w:hAnsi="Courier New" w:cs="Courier New" w:hint="default"/>
+      </w:rPr>
+    </w:lvl>
+    <w:lvl w:ilvl="2" w:tplc="08070005" w:tentative="1">
+      <w:start w:val="1"/>
+      <w:numFmt w:val="bullet"/>
+      <w:lvlText w:val=""/>
+      <w:lvlJc w:val="left"/>
+      <w:pPr>
+        <w:ind w:left="2160" w:hanging="360"/>
+      </w:pPr>
+      <w:rPr>
+        <w:rFonts w:ascii="Wingdings" w:hAnsi="Wingdings" w:hint="default"/>
+      </w:rPr>
+    </w:lvl>
+    <w:lvl w:ilvl="3" w:tplc="08070001" w:tentative="1">
+      <w:start w:val="1"/>
+      <w:numFmt w:val="bullet"/>
+      <w:lvlText w:val=""/>
+      <w:lvlJc w:val="left"/>
+      <w:pPr>
+        <w:ind w:left="2880" w:hanging="360"/>
+      </w:pPr>
+      <w:rPr>
+        <w:rFonts w:ascii="Symbol" w:hAnsi="Symbol" w:hint="default"/>
+      </w:rPr>
+    </w:lvl>
+    <w:lvl w:ilvl="4" w:tplc="08070003" w:tentative="1">
+      <w:start w:val="1"/>
+      <w:numFmt w:val="bullet"/>
+      <w:lvlText w:val="o"/>
+      <w:lvlJc w:val="left"/>
+      <w:pPr>
+        <w:ind w:left="3600" w:hanging="360"/>
+      </w:pPr>
+      <w:rPr>
+        <w:rFonts w:ascii="Courier New" w:hAnsi="Courier New" w:cs="Courier New" w:hint="default"/>
+      </w:rPr>
+    </w:lvl>
+    <w:lvl w:ilvl="5" w:tplc="08070005" w:tentative="1">
+      <w:start w:val="1"/>
+      <w:numFmt w:val="bullet"/>
+      <w:lvlText w:val=""/>
+      <w:lvlJc w:val="left"/>
+      <w:pPr>
+        <w:ind w:left="4320" w:hanging="360"/>
+      </w:pPr>
+      <w:rPr>
+        <w:rFonts w:ascii="Wingdings" w:hAnsi="Wingdings" w:hint="default"/>
+      </w:rPr>
+    </w:lvl>
+    <w:lvl w:ilvl="6" w:tplc="08070001" w:tentative="1">
+      <w:start w:val="1"/>
+      <w:numFmt w:val="bullet"/>
+      <w:lvlText w:val=""/>
+      <w:lvlJc w:val="left"/>
+      <w:pPr>
+        <w:ind w:left="5040" w:hanging="360"/>
+      </w:pPr>
+      <w:rPr>
+        <w:rFonts w:ascii="Symbol" w:hAnsi="Symbol" w:hint="default"/>
+      </w:rPr>
+    </w:lvl>
+    <w:lvl w:ilvl="7" w:tplc="08070003" w:tentative="1">
+      <w:start w:val="1"/>
+      <w:numFmt w:val="bullet"/>
+      <w:lvlText w:val="o"/>
+      <w:lvlJc w:val="left"/>
+      <w:pPr>
+        <w:ind w:left="5760" w:hanging="360"/>
+      </w:pPr>
+      <w:rPr>
+        <w:rFonts w:ascii="Courier New" w:hAnsi="Courier New" w:cs="Courier New" w:hint="default"/>
+      </w:rPr>
+    </w:lvl>
+    <w:lvl w:ilvl="8" w:tplc="08070005" w:tentative="1">
+      <w:start w:val="1"/>
+      <w:numFmt w:val="bullet"/>
+      <w:lvlText w:val=""/>
+      <w:lvlJc w:val="left"/>
+      <w:pPr>
+        <w:ind w:left="6480" w:hanging="360"/>
+      </w:pPr>
+      <w:rPr>
+        <w:rFonts w:ascii="Wingdings" w:hAnsi="Wingdings" w:hint="default"/>
+      </w:rPr>
+    </w:lvl>
+  </w:abstractNum>
+  <w:abstractNum w:abstractNumId="9" w15:restartNumberingAfterBreak="0">
     <w:nsid w:val="606E353A"/>
     <w:multiLevelType w:val="hybridMultilevel"/>
     <w:tmpl w:val="71E847B2"/>
@@ -2697,7 +2756,120 @@
       </w:rPr>
     </w:lvl>
   </w:abstractNum>
-  <w:abstractNum w:abstractNumId="9" w15:restartNumberingAfterBreak="0">
+  <w:abstractNum w:abstractNumId="10" w15:restartNumberingAfterBreak="0">
+    <w:nsid w:val="61386634"/>
+    <w:multiLevelType w:val="hybridMultilevel"/>
+    <w:tmpl w:val="4B52F284"/>
+    <w:lvl w:ilvl="0" w:tplc="08070001">
+      <w:start w:val="1"/>
+      <w:numFmt w:val="bullet"/>
+      <w:lvlText w:val=""/>
+      <w:lvlJc w:val="left"/>
+      <w:pPr>
+        <w:ind w:left="720" w:hanging="360"/>
+      </w:pPr>
+      <w:rPr>
+        <w:rFonts w:ascii="Symbol" w:hAnsi="Symbol" w:hint="default"/>
+      </w:rPr>
+    </w:lvl>
+    <w:lvl w:ilvl="1" w:tplc="08070003" w:tentative="1">
+      <w:start w:val="1"/>
+      <w:numFmt w:val="bullet"/>
+      <w:lvlText w:val="o"/>
+      <w:lvlJc w:val="left"/>
+      <w:pPr>
+        <w:ind w:left="1440" w:hanging="360"/>
+      </w:pPr>
+      <w:rPr>
+        <w:rFonts w:ascii="Courier New" w:hAnsi="Courier New" w:cs="Courier New" w:hint="default"/>
+      </w:rPr>
+    </w:lvl>
+    <w:lvl w:ilvl="2" w:tplc="08070005" w:tentative="1">
+      <w:start w:val="1"/>
+      <w:numFmt w:val="bullet"/>
+      <w:lvlText w:val=""/>
+      <w:lvlJc w:val="left"/>
+      <w:pPr>
+        <w:ind w:left="2160" w:hanging="360"/>
+      </w:pPr>
+      <w:rPr>
+        <w:rFonts w:ascii="Wingdings" w:hAnsi="Wingdings" w:hint="default"/>
+      </w:rPr>
+    </w:lvl>
+    <w:lvl w:ilvl="3" w:tplc="08070001" w:tentative="1">
+      <w:start w:val="1"/>
+      <w:numFmt w:val="bullet"/>
+      <w:lvlText w:val=""/>
+      <w:lvlJc w:val="left"/>
+      <w:pPr>
+        <w:ind w:left="2880" w:hanging="360"/>
+      </w:pPr>
+      <w:rPr>
+        <w:rFonts w:ascii="Symbol" w:hAnsi="Symbol" w:hint="default"/>
+      </w:rPr>
+    </w:lvl>
+    <w:lvl w:ilvl="4" w:tplc="08070003" w:tentative="1">
+      <w:start w:val="1"/>
+      <w:numFmt w:val="bullet"/>
+      <w:lvlText w:val="o"/>
+      <w:lvlJc w:val="left"/>
+      <w:pPr>
+        <w:ind w:left="3600" w:hanging="360"/>
+      </w:pPr>
+      <w:rPr>
+        <w:rFonts w:ascii="Courier New" w:hAnsi="Courier New" w:cs="Courier New" w:hint="default"/>
+      </w:rPr>
+    </w:lvl>
+    <w:lvl w:ilvl="5" w:tplc="08070005" w:tentative="1">
+      <w:start w:val="1"/>
+      <w:numFmt w:val="bullet"/>
+      <w:lvlText w:val=""/>
+      <w:lvlJc w:val="left"/>
+      <w:pPr>
+        <w:ind w:left="4320" w:hanging="360"/>
+      </w:pPr>
+      <w:rPr>
+        <w:rFonts w:ascii="Wingdings" w:hAnsi="Wingdings" w:hint="default"/>
+      </w:rPr>
+    </w:lvl>
+    <w:lvl w:ilvl="6" w:tplc="08070001" w:tentative="1">
+      <w:start w:val="1"/>
+      <w:numFmt w:val="bullet"/>
+      <w:lvlText w:val=""/>
+      <w:lvlJc w:val="left"/>
+      <w:pPr>
+        <w:ind w:left="5040" w:hanging="360"/>
+      </w:pPr>
+      <w:rPr>
+        <w:rFonts w:ascii="Symbol" w:hAnsi="Symbol" w:hint="default"/>
+      </w:rPr>
+    </w:lvl>
+    <w:lvl w:ilvl="7" w:tplc="08070003" w:tentative="1">
+      <w:start w:val="1"/>
+      <w:numFmt w:val="bullet"/>
+      <w:lvlText w:val="o"/>
+      <w:lvlJc w:val="left"/>
+      <w:pPr>
+        <w:ind w:left="5760" w:hanging="360"/>
+      </w:pPr>
+      <w:rPr>
+        <w:rFonts w:ascii="Courier New" w:hAnsi="Courier New" w:cs="Courier New" w:hint="default"/>
+      </w:rPr>
+    </w:lvl>
+    <w:lvl w:ilvl="8" w:tplc="08070005" w:tentative="1">
+      <w:start w:val="1"/>
+      <w:numFmt w:val="bullet"/>
+      <w:lvlText w:val=""/>
+      <w:lvlJc w:val="left"/>
+      <w:pPr>
+        <w:ind w:left="6480" w:hanging="360"/>
+      </w:pPr>
+      <w:rPr>
+        <w:rFonts w:ascii="Wingdings" w:hAnsi="Wingdings" w:hint="default"/>
+      </w:rPr>
+    </w:lvl>
+  </w:abstractNum>
+  <w:abstractNum w:abstractNumId="11" w15:restartNumberingAfterBreak="0">
     <w:nsid w:val="66D24D21"/>
     <w:multiLevelType w:val="hybridMultilevel"/>
     <w:tmpl w:val="32821538"/>
@@ -2810,7 +2982,7 @@
       </w:rPr>
     </w:lvl>
   </w:abstractNum>
-  <w:abstractNum w:abstractNumId="10" w15:restartNumberingAfterBreak="0">
+  <w:abstractNum w:abstractNumId="12" w15:restartNumberingAfterBreak="0">
     <w:nsid w:val="6A1E600F"/>
     <w:multiLevelType w:val="hybridMultilevel"/>
     <w:tmpl w:val="C136BCBA"/>
@@ -2923,7 +3095,7 @@
       </w:rPr>
     </w:lvl>
   </w:abstractNum>
-  <w:abstractNum w:abstractNumId="11" w15:restartNumberingAfterBreak="0">
+  <w:abstractNum w:abstractNumId="13" w15:restartNumberingAfterBreak="0">
     <w:nsid w:val="707211BB"/>
     <w:multiLevelType w:val="hybridMultilevel"/>
     <w:tmpl w:val="A6FCC356"/>
@@ -3036,7 +3208,7 @@
       </w:rPr>
     </w:lvl>
   </w:abstractNum>
-  <w:abstractNum w:abstractNumId="12" w15:restartNumberingAfterBreak="0">
+  <w:abstractNum w:abstractNumId="14" w15:restartNumberingAfterBreak="0">
     <w:nsid w:val="775B2E77"/>
     <w:multiLevelType w:val="hybridMultilevel"/>
     <w:tmpl w:val="80A4B8A0"/>
@@ -3149,7 +3321,7 @@
       </w:rPr>
     </w:lvl>
   </w:abstractNum>
-  <w:abstractNum w:abstractNumId="13" w15:restartNumberingAfterBreak="0">
+  <w:abstractNum w:abstractNumId="15" w15:restartNumberingAfterBreak="0">
     <w:nsid w:val="7AB42883"/>
     <w:multiLevelType w:val="hybridMultilevel"/>
     <w:tmpl w:val="DA92D332"/>
@@ -3262,7 +3434,7 @@
       </w:rPr>
     </w:lvl>
   </w:abstractNum>
-  <w:abstractNum w:abstractNumId="14" w15:restartNumberingAfterBreak="0">
+  <w:abstractNum w:abstractNumId="16" w15:restartNumberingAfterBreak="0">
     <w:nsid w:val="7E7E041A"/>
     <w:multiLevelType w:val="hybridMultilevel"/>
     <w:tmpl w:val="F9E0A600"/>
@@ -3375,7 +3547,7 @@
       </w:rPr>
     </w:lvl>
   </w:abstractNum>
-  <w:abstractNum w:abstractNumId="15" w15:restartNumberingAfterBreak="0">
+  <w:abstractNum w:abstractNumId="17" w15:restartNumberingAfterBreak="0">
     <w:nsid w:val="7FE017C4"/>
     <w:multiLevelType w:val="hybridMultilevel"/>
     <w:tmpl w:val="BBECDA3E"/>
@@ -3489,7 +3661,7 @@
     </w:lvl>
   </w:abstractNum>
   <w:num w:numId="1">
-    <w:abstractNumId w:val="8"/>
+    <w:abstractNumId w:val="9"/>
   </w:num>
   <w:num w:numId="2">
     <w:abstractNumId w:val="4"/>
@@ -3498,43 +3670,49 @@
     <w:abstractNumId w:val="0"/>
   </w:num>
   <w:num w:numId="4">
-    <w:abstractNumId w:val="12"/>
+    <w:abstractNumId w:val="14"/>
   </w:num>
   <w:num w:numId="5">
-    <w:abstractNumId w:val="14"/>
+    <w:abstractNumId w:val="16"/>
   </w:num>
   <w:num w:numId="6">
     <w:abstractNumId w:val="3"/>
   </w:num>
   <w:num w:numId="7">
-    <w:abstractNumId w:val="15"/>
+    <w:abstractNumId w:val="17"/>
   </w:num>
   <w:num w:numId="8">
     <w:abstractNumId w:val="1"/>
   </w:num>
   <w:num w:numId="9">
-    <w:abstractNumId w:val="9"/>
+    <w:abstractNumId w:val="11"/>
   </w:num>
   <w:num w:numId="10">
     <w:abstractNumId w:val="6"/>
   </w:num>
   <w:num w:numId="11">
-    <w:abstractNumId w:val="11"/>
+    <w:abstractNumId w:val="13"/>
   </w:num>
   <w:num w:numId="12">
     <w:abstractNumId w:val="7"/>
   </w:num>
   <w:num w:numId="13">
-    <w:abstractNumId w:val="10"/>
+    <w:abstractNumId w:val="12"/>
   </w:num>
   <w:num w:numId="14">
     <w:abstractNumId w:val="2"/>
   </w:num>
   <w:num w:numId="15">
-    <w:abstractNumId w:val="13"/>
+    <w:abstractNumId w:val="15"/>
   </w:num>
   <w:num w:numId="16">
     <w:abstractNumId w:val="5"/>
+  </w:num>
+  <w:num w:numId="17">
+    <w:abstractNumId w:val="8"/>
+  </w:num>
+  <w:num w:numId="18">
+    <w:abstractNumId w:val="10"/>
   </w:num>
 </w:numbering>
 </file>

</xml_diff>